<commit_message>
604752: TAS Document drop - TASCore document drop B3 SS
</commit_message>
<xml_diff>
--- a/TASCore_documents/Design/TASCore_Style_Guide.docx
+++ b/TASCore_documents/Design/TASCore_Style_Guide.docx
@@ -7368,14 +7368,27 @@
       <w:r>
         <w:t xml:space="preserve">Table </w:t>
       </w:r>
-      <w:fldSimple w:instr=" SEQ Table \* ARABIC ">
-        <w:r>
-          <w:rPr>
-            <w:noProof/>
-          </w:rPr>
-          <w:t>1</w:t>
-        </w:r>
-      </w:fldSimple>
+      <w:r>
+        <w:fldChar w:fldCharType="begin"/>
+      </w:r>
+      <w:r>
+        <w:instrText xml:space="preserve"> SEQ Table \* ARABIC </w:instrText>
+      </w:r>
+      <w:r>
+        <w:fldChar w:fldCharType="separate"/>
+      </w:r>
+      <w:r>
+        <w:rPr>
+          <w:noProof/>
+        </w:rPr>
+        <w:t>1</w:t>
+      </w:r>
+      <w:r>
+        <w:rPr>
+          <w:noProof/>
+        </w:rPr>
+        <w:fldChar w:fldCharType="end"/>
+      </w:r>
       <w:r>
         <w:t xml:space="preserve">: </w:t>
       </w:r>
@@ -12664,8 +12677,6 @@
                 <w:szCs w:val="18"/>
               </w:rPr>
             </w:pPr>
-            <w:bookmarkStart w:id="72" w:name="_GoBack"/>
-            <w:bookmarkEnd w:id="72"/>
             <w:r>
               <w:rPr>
                 <w:rStyle w:val="nt"/>
@@ -12802,11 +12813,11 @@
       <w:pPr>
         <w:pStyle w:val="Heading2"/>
       </w:pPr>
-      <w:bookmarkStart w:id="73" w:name="_Toc503863671"/>
+      <w:bookmarkStart w:id="72" w:name="_Toc503863671"/>
       <w:r>
         <w:t>Lists</w:t>
       </w:r>
-      <w:bookmarkEnd w:id="73"/>
+      <w:bookmarkEnd w:id="72"/>
     </w:p>
     <w:p>
       <w:pPr>
@@ -14306,11 +14317,11 @@
       <w:pPr>
         <w:pStyle w:val="Heading2"/>
       </w:pPr>
-      <w:bookmarkStart w:id="74" w:name="_Toc503863672"/>
+      <w:bookmarkStart w:id="73" w:name="_Toc503863672"/>
       <w:r>
         <w:t>Color Palette</w:t>
       </w:r>
-      <w:bookmarkEnd w:id="74"/>
+      <w:bookmarkEnd w:id="73"/>
     </w:p>
     <w:p>
       <w:pPr>
@@ -17879,11 +17890,11 @@
       <w:pPr>
         <w:pStyle w:val="Heading2"/>
       </w:pPr>
-      <w:bookmarkStart w:id="75" w:name="_Toc503863673"/>
+      <w:bookmarkStart w:id="74" w:name="_Toc503863673"/>
       <w:r>
         <w:t>Text Accessibility</w:t>
       </w:r>
-      <w:bookmarkEnd w:id="75"/>
+      <w:bookmarkEnd w:id="74"/>
     </w:p>
     <w:p>
       <w:pPr>
@@ -18149,11 +18160,11 @@
       <w:pPr>
         <w:pStyle w:val="Heading2"/>
       </w:pPr>
-      <w:bookmarkStart w:id="76" w:name="_Toc503863674"/>
+      <w:bookmarkStart w:id="75" w:name="_Toc503863674"/>
       <w:r>
         <w:t>Headers</w:t>
       </w:r>
-      <w:bookmarkEnd w:id="76"/>
+      <w:bookmarkEnd w:id="75"/>
     </w:p>
     <w:p>
       <w:pPr>
@@ -18173,11 +18184,11 @@
       <w:pPr>
         <w:pStyle w:val="Heading3"/>
       </w:pPr>
-      <w:bookmarkStart w:id="77" w:name="_Toc503863675"/>
+      <w:bookmarkStart w:id="76" w:name="_Toc503863675"/>
       <w:r>
         <w:t>Accessibility</w:t>
       </w:r>
-      <w:bookmarkEnd w:id="77"/>
+      <w:bookmarkEnd w:id="76"/>
     </w:p>
     <w:p>
       <w:pPr>
@@ -18373,11 +18384,11 @@
       <w:pPr>
         <w:pStyle w:val="Heading3"/>
       </w:pPr>
-      <w:bookmarkStart w:id="78" w:name="_Toc503863676"/>
+      <w:bookmarkStart w:id="77" w:name="_Toc503863676"/>
       <w:r>
         <w:t>Usability</w:t>
       </w:r>
-      <w:bookmarkEnd w:id="78"/>
+      <w:bookmarkEnd w:id="77"/>
     </w:p>
     <w:p>
       <w:pPr>
@@ -18618,14 +18629,14 @@
       <w:pPr>
         <w:pStyle w:val="Heading2"/>
       </w:pPr>
-      <w:bookmarkStart w:id="79" w:name="_Toc503863677"/>
+      <w:bookmarkStart w:id="78" w:name="_Toc503863677"/>
       <w:r>
         <w:t>Header and TAS</w:t>
       </w:r>
       <w:r>
         <w:t xml:space="preserve"> custom styling</w:t>
       </w:r>
-      <w:bookmarkEnd w:id="79"/>
+      <w:bookmarkEnd w:id="78"/>
     </w:p>
     <w:tbl>
       <w:tblPr>
@@ -19220,7 +19231,7 @@
                 <w:sz w:val="16"/>
                 <w:szCs w:val="16"/>
               </w:rPr>
-              <w:t>rder-bottom: 1px solid #aeb0b5;</w:t>
+              <w:t xml:space="preserve">rder-bottom: </w:t>
             </w:r>
             <w:r>
               <w:rPr>
@@ -19228,8 +19239,7 @@
                 <w:sz w:val="16"/>
                 <w:szCs w:val="16"/>
               </w:rPr>
-              <w:br/>
-              <w:t xml:space="preserve">  </w:t>
+              <w:t>1px solid #d6d7d9</w:t>
             </w:r>
             <w:r>
               <w:rPr>
@@ -19237,7 +19247,7 @@
                 <w:sz w:val="16"/>
                 <w:szCs w:val="16"/>
               </w:rPr>
-              <w:t>background-image:</w:t>
+              <w:t>;</w:t>
             </w:r>
             <w:r>
               <w:rPr>
@@ -19245,7 +19255,8 @@
                 <w:sz w:val="16"/>
                 <w:szCs w:val="16"/>
               </w:rPr>
-              <w:t>url("/assets/img/thread4.png");</w:t>
+              <w:br/>
+              <w:t xml:space="preserve">  </w:t>
             </w:r>
             <w:r>
               <w:rPr>
@@ -19253,8 +19264,7 @@
                 <w:sz w:val="16"/>
                 <w:szCs w:val="16"/>
               </w:rPr>
-              <w:br/>
-              <w:t xml:space="preserve">  background-position:left;</w:t>
+              <w:t>background-image:</w:t>
             </w:r>
             <w:r>
               <w:rPr>
@@ -19262,9 +19272,28 @@
                 <w:sz w:val="16"/>
                 <w:szCs w:val="16"/>
               </w:rPr>
+              <w:t>url("/assets/img/thread4.png");</w:t>
+            </w:r>
+            <w:r>
+              <w:rPr>
+                <w:rFonts w:ascii="Courier New" w:hAnsi="Courier New" w:cs="Courier New"/>
+                <w:sz w:val="16"/>
+                <w:szCs w:val="16"/>
+              </w:rPr>
+              <w:br/>
+              <w:t xml:space="preserve">  background-position:left;</w:t>
+            </w:r>
+            <w:r>
+              <w:rPr>
+                <w:rFonts w:ascii="Courier New" w:hAnsi="Courier New" w:cs="Courier New"/>
+                <w:sz w:val="16"/>
+                <w:szCs w:val="16"/>
+              </w:rPr>
               <w:br/>
               <w:t xml:space="preserve">  background-repeat: repeat-x;</w:t>
             </w:r>
+            <w:bookmarkStart w:id="79" w:name="_GoBack"/>
+            <w:bookmarkEnd w:id="79"/>
             <w:r>
               <w:rPr>
                 <w:rFonts w:ascii="Courier New" w:hAnsi="Courier New" w:cs="Courier New"/>
@@ -48530,7 +48559,7 @@
       <w:rPr>
         <w:noProof/>
       </w:rPr>
-      <w:t>12</w:t>
+      <w:t>27</w:t>
     </w:r>
     <w:r>
       <w:fldChar w:fldCharType="end"/>
@@ -58411,7 +58440,7 @@
 </file>
 
 <file path=customXml/itemProps1.xml><?xml version="1.0" encoding="utf-8"?>
-<ds:datastoreItem xmlns:ds="http://schemas.openxmlformats.org/officeDocument/2006/customXml" ds:itemID="{156011B1-57F4-4EA7-BE1E-F0E1FCCDE9B9}">
+<ds:datastoreItem xmlns:ds="http://schemas.openxmlformats.org/officeDocument/2006/customXml" ds:itemID="{CE39CCB8-83B6-4C66-B912-F83F353A82F6}">
   <ds:schemaRefs>
     <ds:schemaRef ds:uri="http://schemas.openxmlformats.org/officeDocument/2006/bibliography"/>
   </ds:schemaRefs>

</xml_diff>

<commit_message>
707555: Build 4 TASCore document drop - Build 4
</commit_message>
<xml_diff>
--- a/TASCore_documents/Design/TASCore_Style_Guide.docx
+++ b/TASCore_documents/Design/TASCore_Style_Guide.docx
@@ -7368,27 +7368,14 @@
       <w:r>
         <w:t xml:space="preserve">Table </w:t>
       </w:r>
-      <w:r>
-        <w:fldChar w:fldCharType="begin"/>
-      </w:r>
-      <w:r>
-        <w:instrText xml:space="preserve"> SEQ Table \* ARABIC </w:instrText>
-      </w:r>
-      <w:r>
-        <w:fldChar w:fldCharType="separate"/>
-      </w:r>
-      <w:r>
-        <w:rPr>
-          <w:noProof/>
-        </w:rPr>
-        <w:t>1</w:t>
-      </w:r>
-      <w:r>
-        <w:rPr>
-          <w:noProof/>
-        </w:rPr>
-        <w:fldChar w:fldCharType="end"/>
-      </w:r>
+      <w:fldSimple w:instr=" SEQ Table \* ARABIC ">
+        <w:r>
+          <w:rPr>
+            <w:noProof/>
+          </w:rPr>
+          <w:t>1</w:t>
+        </w:r>
+      </w:fldSimple>
       <w:r>
         <w:t xml:space="preserve">: </w:t>
       </w:r>
@@ -19292,8 +19279,6 @@
               <w:br/>
               <w:t xml:space="preserve">  background-repeat: repeat-x;</w:t>
             </w:r>
-            <w:bookmarkStart w:id="79" w:name="_GoBack"/>
-            <w:bookmarkEnd w:id="79"/>
             <w:r>
               <w:rPr>
                 <w:rFonts w:ascii="Courier New" w:hAnsi="Courier New" w:cs="Courier New"/>
@@ -19318,11 +19303,11 @@
       <w:pPr>
         <w:pStyle w:val="Heading2"/>
       </w:pPr>
-      <w:bookmarkStart w:id="80" w:name="_Toc503863678"/>
+      <w:bookmarkStart w:id="79" w:name="_Toc503863678"/>
       <w:r>
         <w:t>Footers</w:t>
       </w:r>
-      <w:bookmarkEnd w:id="80"/>
+      <w:bookmarkEnd w:id="79"/>
     </w:p>
     <w:p>
       <w:pPr>
@@ -19348,11 +19333,11 @@
       <w:pPr>
         <w:pStyle w:val="Heading3"/>
       </w:pPr>
-      <w:bookmarkStart w:id="81" w:name="_Toc503863679"/>
+      <w:bookmarkStart w:id="80" w:name="_Toc503863679"/>
       <w:r>
         <w:t>Accessibility</w:t>
       </w:r>
-      <w:bookmarkEnd w:id="81"/>
+      <w:bookmarkEnd w:id="80"/>
     </w:p>
     <w:p>
       <w:pPr>
@@ -19382,11 +19367,11 @@
       <w:pPr>
         <w:pStyle w:val="Heading3"/>
       </w:pPr>
-      <w:bookmarkStart w:id="82" w:name="_Toc503863680"/>
+      <w:bookmarkStart w:id="81" w:name="_Toc503863680"/>
       <w:r>
         <w:t>Usability</w:t>
       </w:r>
-      <w:bookmarkEnd w:id="82"/>
+      <w:bookmarkEnd w:id="81"/>
     </w:p>
     <w:p>
       <w:pPr>
@@ -19517,14 +19502,14 @@
         <w:rPr>
           <w:szCs w:val="24"/>
         </w:rPr>
-        <w:t xml:space="preserve">Top footer uses background color </w:t>
+        <w:t xml:space="preserve">Top footer uses background </w:t>
       </w:r>
       <w:r>
         <w:rPr>
           <w:color w:val="222222"/>
           <w:szCs w:val="24"/>
         </w:rPr>
-        <w:t>#112e51, bottom background color is #003e73.</w:t>
+        <w:t>color is #003e73.</w:t>
       </w:r>
     </w:p>
     <w:p>
@@ -19538,15 +19523,12 @@
       <w:r>
         <w:rPr>
           <w:noProof/>
-          <w:sz w:val="22"/>
-          <w:szCs w:val="22"/>
-        </w:rPr>
-        <w:lastRenderedPageBreak/>
+        </w:rPr>
         <w:drawing>
-          <wp:inline distT="0" distB="0" distL="0" distR="0" wp14:anchorId="51E61590" wp14:editId="3F17DADC">
-            <wp:extent cx="6572250" cy="2046844"/>
+          <wp:inline distT="0" distB="0" distL="0" distR="0" wp14:anchorId="59D20653" wp14:editId="185E923D">
+            <wp:extent cx="6572250" cy="824230"/>
             <wp:effectExtent l="0" t="0" r="0" b="0"/>
-            <wp:docPr id="2" name="Picture 2" descr="C:\TASCore\TASCore Style Guide\footer.jpg"/>
+            <wp:docPr id="78" name="Picture 78"/>
             <wp:cNvGraphicFramePr>
               <a:graphicFrameLocks xmlns:a="http://schemas.openxmlformats.org/drawingml/2006/main" noChangeAspect="1"/>
             </wp:cNvGraphicFramePr>
@@ -19554,36 +19536,23 @@
               <a:graphicData uri="http://schemas.openxmlformats.org/drawingml/2006/picture">
                 <pic:pic xmlns:pic="http://schemas.openxmlformats.org/drawingml/2006/picture">
                   <pic:nvPicPr>
-                    <pic:cNvPr id="0" name="Picture 1" descr="C:\TASCore\TASCore Style Guide\footer.jpg"/>
-                    <pic:cNvPicPr>
-                      <a:picLocks noChangeAspect="1" noChangeArrowheads="1"/>
-                    </pic:cNvPicPr>
+                    <pic:cNvPr id="1" name=""/>
+                    <pic:cNvPicPr/>
                   </pic:nvPicPr>
                   <pic:blipFill>
-                    <a:blip r:embed="rId79">
-                      <a:extLst>
-                        <a:ext uri="{28A0092B-C50C-407E-A947-70E740481C1C}">
-                          <a14:useLocalDpi xmlns:a14="http://schemas.microsoft.com/office/drawing/2010/main" val="0"/>
-                        </a:ext>
-                      </a:extLst>
-                    </a:blip>
-                    <a:srcRect/>
+                    <a:blip r:embed="rId79"/>
                     <a:stretch>
                       <a:fillRect/>
                     </a:stretch>
                   </pic:blipFill>
-                  <pic:spPr bwMode="auto">
+                  <pic:spPr>
                     <a:xfrm>
                       <a:off x="0" y="0"/>
-                      <a:ext cx="6572250" cy="2046844"/>
+                      <a:ext cx="6572250" cy="824230"/>
                     </a:xfrm>
                     <a:prstGeom prst="rect">
                       <a:avLst/>
                     </a:prstGeom>
-                    <a:noFill/>
-                    <a:ln>
-                      <a:noFill/>
-                    </a:ln>
                   </pic:spPr>
                 </pic:pic>
               </a:graphicData>
@@ -19603,6 +19572,7 @@
         <w:rPr>
           <w:szCs w:val="24"/>
         </w:rPr>
+        <w:lastRenderedPageBreak/>
         <w:t>Generic footer with primary and secondary links, logo and site name.</w:t>
       </w:r>
     </w:p>
@@ -19636,70 +19606,6 @@
                 <w:sz w:val="18"/>
                 <w:szCs w:val="18"/>
               </w:rPr>
-              <w:t>.usa-footer-primary-section {</w:t>
-            </w:r>
-          </w:p>
-          <w:p>
-            <w:pPr>
-              <w:pStyle w:val="BodyText"/>
-              <w:rPr>
-                <w:rFonts w:ascii="Courier New" w:hAnsi="Courier New" w:cs="Courier New"/>
-                <w:sz w:val="18"/>
-                <w:szCs w:val="18"/>
-              </w:rPr>
-            </w:pPr>
-            <w:r>
-              <w:rPr>
-                <w:rFonts w:ascii="Courier New" w:hAnsi="Courier New" w:cs="Courier New"/>
-                <w:sz w:val="18"/>
-                <w:szCs w:val="18"/>
-              </w:rPr>
-              <w:t xml:space="preserve">  background-color: #112e51!important;</w:t>
-            </w:r>
-          </w:p>
-          <w:p>
-            <w:pPr>
-              <w:pStyle w:val="BodyText"/>
-              <w:rPr>
-                <w:rFonts w:ascii="Courier New" w:hAnsi="Courier New" w:cs="Courier New"/>
-                <w:sz w:val="18"/>
-                <w:szCs w:val="18"/>
-              </w:rPr>
-            </w:pPr>
-            <w:r>
-              <w:rPr>
-                <w:rFonts w:ascii="Courier New" w:hAnsi="Courier New" w:cs="Courier New"/>
-                <w:sz w:val="18"/>
-                <w:szCs w:val="18"/>
-              </w:rPr>
-              <w:t>}</w:t>
-            </w:r>
-          </w:p>
-          <w:p>
-            <w:pPr>
-              <w:pStyle w:val="BodyText"/>
-              <w:rPr>
-                <w:rFonts w:ascii="Courier New" w:hAnsi="Courier New" w:cs="Courier New"/>
-                <w:sz w:val="18"/>
-                <w:szCs w:val="18"/>
-              </w:rPr>
-            </w:pPr>
-          </w:p>
-          <w:p>
-            <w:pPr>
-              <w:pStyle w:val="BodyText"/>
-              <w:rPr>
-                <w:rFonts w:ascii="Courier New" w:hAnsi="Courier New" w:cs="Courier New"/>
-                <w:sz w:val="18"/>
-                <w:szCs w:val="18"/>
-              </w:rPr>
-            </w:pPr>
-            <w:r>
-              <w:rPr>
-                <w:rFonts w:ascii="Courier New" w:hAnsi="Courier New" w:cs="Courier New"/>
-                <w:sz w:val="18"/>
-                <w:szCs w:val="18"/>
-              </w:rPr>
               <w:t>.usa-footer-secondary_section {</w:t>
             </w:r>
           </w:p>
@@ -19761,136 +19667,18 @@
           </w:p>
         </w:tc>
       </w:tr>
-      <w:tr>
-        <w:tc>
-          <w:tcPr>
-            <w:tcW w:w="5170" w:type="dxa"/>
-          </w:tcPr>
-          <w:p>
-            <w:pPr>
-              <w:pStyle w:val="BodyText"/>
-              <w:rPr>
-                <w:sz w:val="22"/>
-                <w:szCs w:val="22"/>
-              </w:rPr>
-            </w:pPr>
-          </w:p>
-        </w:tc>
-        <w:tc>
-          <w:tcPr>
-            <w:tcW w:w="5170" w:type="dxa"/>
-          </w:tcPr>
-          <w:p>
-            <w:pPr>
-              <w:pStyle w:val="BodyText"/>
-              <w:rPr>
-                <w:sz w:val="22"/>
-                <w:szCs w:val="22"/>
-              </w:rPr>
-            </w:pPr>
-          </w:p>
-        </w:tc>
-      </w:tr>
-      <w:tr>
-        <w:tc>
-          <w:tcPr>
-            <w:tcW w:w="5170" w:type="dxa"/>
-          </w:tcPr>
-          <w:p>
-            <w:pPr>
-              <w:pStyle w:val="BodyText"/>
-              <w:rPr>
-                <w:sz w:val="22"/>
-                <w:szCs w:val="22"/>
-              </w:rPr>
-            </w:pPr>
-          </w:p>
-        </w:tc>
-        <w:tc>
-          <w:tcPr>
-            <w:tcW w:w="5170" w:type="dxa"/>
-          </w:tcPr>
-          <w:p>
-            <w:pPr>
-              <w:pStyle w:val="BodyText"/>
-              <w:rPr>
-                <w:sz w:val="22"/>
-                <w:szCs w:val="22"/>
-              </w:rPr>
-            </w:pPr>
-          </w:p>
-        </w:tc>
-      </w:tr>
-      <w:tr>
-        <w:tc>
-          <w:tcPr>
-            <w:tcW w:w="5170" w:type="dxa"/>
-          </w:tcPr>
-          <w:p>
-            <w:pPr>
-              <w:pStyle w:val="BodyText"/>
-              <w:rPr>
-                <w:sz w:val="22"/>
-                <w:szCs w:val="22"/>
-              </w:rPr>
-            </w:pPr>
-          </w:p>
-        </w:tc>
-        <w:tc>
-          <w:tcPr>
-            <w:tcW w:w="5170" w:type="dxa"/>
-          </w:tcPr>
-          <w:p>
-            <w:pPr>
-              <w:pStyle w:val="BodyText"/>
-              <w:rPr>
-                <w:sz w:val="22"/>
-                <w:szCs w:val="22"/>
-              </w:rPr>
-            </w:pPr>
-          </w:p>
-        </w:tc>
-      </w:tr>
-      <w:tr>
-        <w:tc>
-          <w:tcPr>
-            <w:tcW w:w="5170" w:type="dxa"/>
-          </w:tcPr>
-          <w:p>
-            <w:pPr>
-              <w:pStyle w:val="BodyText"/>
-              <w:rPr>
-                <w:sz w:val="22"/>
-                <w:szCs w:val="22"/>
-              </w:rPr>
-            </w:pPr>
-          </w:p>
-        </w:tc>
-        <w:tc>
-          <w:tcPr>
-            <w:tcW w:w="5170" w:type="dxa"/>
-          </w:tcPr>
-          <w:p>
-            <w:pPr>
-              <w:pStyle w:val="BodyText"/>
-              <w:rPr>
-                <w:sz w:val="22"/>
-                <w:szCs w:val="22"/>
-              </w:rPr>
-            </w:pPr>
-          </w:p>
-        </w:tc>
-      </w:tr>
     </w:tbl>
     <w:p>
       <w:pPr>
         <w:pStyle w:val="Heading2"/>
       </w:pPr>
-      <w:bookmarkStart w:id="83" w:name="_Toc503863681"/>
+      <w:bookmarkStart w:id="82" w:name="_Toc503863681"/>
+      <w:bookmarkStart w:id="83" w:name="_GoBack"/>
+      <w:bookmarkEnd w:id="83"/>
       <w:r>
         <w:t>Side Navigation</w:t>
       </w:r>
-      <w:bookmarkEnd w:id="83"/>
+      <w:bookmarkEnd w:id="82"/>
     </w:p>
     <w:p>
       <w:pPr>
@@ -20661,7 +20449,6 @@
               <w:rPr>
                 <w:noProof/>
               </w:rPr>
-              <w:lastRenderedPageBreak/>
               <w:drawing>
                 <wp:inline distT="0" distB="0" distL="0" distR="0" wp14:anchorId="5899BC5C" wp14:editId="639A657B">
                   <wp:extent cx="1781411" cy="1912620"/>
@@ -21553,6 +21340,7 @@
               <w:rPr>
                 <w:noProof/>
               </w:rPr>
+              <w:lastRenderedPageBreak/>
               <w:drawing>
                 <wp:inline distT="0" distB="0" distL="0" distR="0" wp14:anchorId="7F208976" wp14:editId="3DD7C8DF">
                   <wp:extent cx="1458778" cy="2743200"/>
@@ -22947,7 +22735,6 @@
       </w:pPr>
       <w:bookmarkStart w:id="86" w:name="_Toc503863684"/>
       <w:r>
-        <w:lastRenderedPageBreak/>
         <w:t>Grids</w:t>
       </w:r>
       <w:bookmarkEnd w:id="86"/>
@@ -23084,6 +22871,7 @@
         <w:pStyle w:val="BodyText"/>
       </w:pPr>
       <w:r>
+        <w:lastRenderedPageBreak/>
         <w:tab/>
       </w:r>
       <w:r>
@@ -23243,7 +23031,6 @@
       </w:pPr>
       <w:bookmarkStart w:id="88" w:name="_Toc503863686"/>
       <w:r>
-        <w:lastRenderedPageBreak/>
         <w:t>Usability</w:t>
       </w:r>
       <w:bookmarkEnd w:id="88"/>
@@ -23404,13 +23191,19 @@
         <w:rPr>
           <w:lang w:val="en"/>
         </w:rPr>
-        <w:t xml:space="preserve"> class for all buttons</w:t>
+        <w:t xml:space="preserve"> class for</w:t>
       </w:r>
       <w:r>
         <w:rPr>
           <w:lang w:val="en"/>
         </w:rPr>
-        <w:t xml:space="preserve">. </w:t>
+        <w:t xml:space="preserve"> buttons</w:t>
+      </w:r>
+      <w:r>
+        <w:rPr>
+          <w:lang w:val="en"/>
+        </w:rPr>
+        <w:t>, with the exception of search (see section 3.21 Search Bar).</w:t>
       </w:r>
     </w:p>
     <w:tbl>
@@ -23546,6 +23339,7 @@
                 <w:highlight w:val="lightGray"/>
                 <w:lang w:val="en"/>
               </w:rPr>
+              <w:lastRenderedPageBreak/>
               <w:t xml:space="preserve">usa-button </w:t>
             </w:r>
             <w:r>
@@ -24456,7 +24250,6 @@
                 <w:highlight w:val="lightGray"/>
                 <w:lang w:val="en"/>
               </w:rPr>
-              <w:lastRenderedPageBreak/>
               <w:t>usa-</w:t>
             </w:r>
             <w:r>
@@ -24937,6 +24730,7 @@
           <w:szCs w:val="24"/>
           <w:lang w:val="en"/>
         </w:rPr>
+        <w:lastRenderedPageBreak/>
         <w:t xml:space="preserve">Do </w:t>
       </w:r>
       <w:r>
@@ -25245,7 +25039,6 @@
         <w:rPr>
           <w:lang w:val="en"/>
         </w:rPr>
-        <w:lastRenderedPageBreak/>
         <w:t>Labels are non-interactive, there is no hover, on focus or click function.</w:t>
       </w:r>
     </w:p>
@@ -25787,6 +25580,7 @@
                 <w:sz w:val="26"/>
                 <w:szCs w:val="26"/>
               </w:rPr>
+              <w:lastRenderedPageBreak/>
               <w:t>Bill of Rights</w:t>
             </w:r>
           </w:p>
@@ -26231,7 +26025,6 @@
       </w:pPr>
       <w:bookmarkStart w:id="99" w:name="_Toc503863697"/>
       <w:r>
-        <w:lastRenderedPageBreak/>
         <w:t>Usability</w:t>
       </w:r>
       <w:bookmarkEnd w:id="99"/>
@@ -26454,6 +26247,7 @@
               <w:rPr>
                 <w:noProof/>
               </w:rPr>
+              <w:lastRenderedPageBreak/>
               <w:drawing>
                 <wp:inline distT="0" distB="0" distL="0" distR="0" wp14:anchorId="528CF09A" wp14:editId="03F7140C">
                   <wp:extent cx="2612453" cy="757990"/>
@@ -27582,7 +27376,6 @@
                 <w:sz w:val="16"/>
                 <w:szCs w:val="16"/>
               </w:rPr>
-              <w:lastRenderedPageBreak/>
               <w:t>font-family: "Merriweather","Times New Roman";</w:t>
             </w:r>
           </w:p>
@@ -27628,7 +27421,6 @@
               <w:rPr>
                 <w:noProof/>
               </w:rPr>
-              <w:lastRenderedPageBreak/>
               <w:t>Message font</w:t>
             </w:r>
           </w:p>
@@ -27760,6 +27552,7 @@
         <w:rPr>
           <w:noProof/>
         </w:rPr>
+        <w:lastRenderedPageBreak/>
         <w:drawing>
           <wp:inline distT="0" distB="0" distL="0" distR="0" wp14:anchorId="07F74760" wp14:editId="76E1B3D1">
             <wp:extent cx="3679841" cy="1876425"/>
@@ -28196,7 +27989,6 @@
                 <w:sz w:val="18"/>
                 <w:szCs w:val="18"/>
               </w:rPr>
-              <w:lastRenderedPageBreak/>
               <w:t>&lt;div style="margin-bottom: 1em"&gt;</w:t>
             </w:r>
           </w:p>
@@ -29197,7 +28989,6 @@
       </w:pPr>
       <w:bookmarkStart w:id="109" w:name="_Toc503863707"/>
       <w:r>
-        <w:lastRenderedPageBreak/>
         <w:t>Text Input</w:t>
       </w:r>
       <w:bookmarkEnd w:id="109"/>
@@ -29242,6 +29033,7 @@
               <w:rPr>
                 <w:noProof/>
               </w:rPr>
+              <w:lastRenderedPageBreak/>
               <w:drawing>
                 <wp:inline distT="0" distB="0" distL="0" distR="0" wp14:anchorId="55E18DD9" wp14:editId="490BAF59">
                   <wp:extent cx="2951905" cy="3192780"/>
@@ -48559,7 +48351,7 @@
       <w:rPr>
         <w:noProof/>
       </w:rPr>
-      <w:t>27</w:t>
+      <w:t>18</w:t>
     </w:r>
     <w:r>
       <w:fldChar w:fldCharType="end"/>
@@ -58440,7 +58232,7 @@
 </file>
 
 <file path=customXml/itemProps1.xml><?xml version="1.0" encoding="utf-8"?>
-<ds:datastoreItem xmlns:ds="http://schemas.openxmlformats.org/officeDocument/2006/customXml" ds:itemID="{CE39CCB8-83B6-4C66-B912-F83F353A82F6}">
+<ds:datastoreItem xmlns:ds="http://schemas.openxmlformats.org/officeDocument/2006/customXml" ds:itemID="{D7E07943-1FF9-4E9B-B549-C477C271C1B2}">
   <ds:schemaRefs>
     <ds:schemaRef ds:uri="http://schemas.openxmlformats.org/officeDocument/2006/bibliography"/>
   </ds:schemaRefs>

</xml_diff>